<commit_message>
Anpassungen and Arbeit und Anforderungen
</commit_message>
<xml_diff>
--- a/Arbeit schriftlich/Anforderungsanalyse.docx
+++ b/Arbeit schriftlich/Anforderungsanalyse.docx
@@ -81,14 +81,21 @@
           <w:sz w:val="24"/>
           <w:szCs w:val="24"/>
         </w:rPr>
-        <w:t xml:space="preserve">Das System soll in der Lage sein einen digitalen Fragebogen zu </w:t>
-      </w:r>
-      <w:r>
-        <w:rPr>
-          <w:sz w:val="24"/>
-          <w:szCs w:val="24"/>
-        </w:rPr>
-        <w:t>generieren, wobei</w:t>
+        <w:t xml:space="preserve">Das System soll in der Lage sein einen digitalen Fragebogen </w:t>
+      </w:r>
+      <w:r>
+        <w:rPr>
+          <w:sz w:val="24"/>
+          <w:szCs w:val="24"/>
+        </w:rPr>
+        <w:t>anzuzeigen</w:t>
+      </w:r>
+      <w:r>
+        <w:rPr>
+          <w:sz w:val="24"/>
+          <w:szCs w:val="24"/>
+        </w:rPr>
+        <w:t>, wobei</w:t>
       </w:r>
       <w:r>
         <w:rPr>
@@ -152,6 +159,13 @@
         </w:rPr>
         <w:t>Das System soll dem Nutzer ermöglichen Fragen innerhalb einer Skala 1-8 (einschließlich einer Enthaltung) beantworten zu können.</w:t>
       </w:r>
+      <w:r>
+        <w:rPr>
+          <w:sz w:val="24"/>
+          <w:szCs w:val="24"/>
+        </w:rPr>
+        <w:t xml:space="preserve"> (Likert-Skalen =&gt; 1-7 + Enthaltung) =&gt; Literaturkapitel Vor- &amp; Nachteile von Likert-Skalen bei Fragebögen</w:t>
+      </w:r>
     </w:p>
     <w:p>
       <w:pPr>
@@ -198,7 +212,7 @@
           <w:sz w:val="24"/>
           <w:szCs w:val="24"/>
         </w:rPr>
-        <w:t>Das System soll es ermöglichen zu jeder Frage zusätzliche Notizen vom Benutzer optional speichern zu können, wobei diese über eine entsprechendes Textfeld eingegeben werden</w:t>
+        <w:t>Das System soll es ermöglichen zu jeder Frage zusätzliche Notizen vom Benutzer optional speichern zu können, wobei diese über ein entsprechendes Textfeld eingegeben werden</w:t>
       </w:r>
     </w:p>
     <w:p>
@@ -270,12 +284,14 @@
         <w:rPr>
           <w:sz w:val="24"/>
           <w:szCs w:val="24"/>
-        </w:rPr>
-      </w:pPr>
-      <w:r>
-        <w:rPr>
-          <w:sz w:val="24"/>
-          <w:szCs w:val="24"/>
+          <w:highlight w:val="yellow"/>
+        </w:rPr>
+      </w:pPr>
+      <w:r>
+        <w:rPr>
+          <w:sz w:val="24"/>
+          <w:szCs w:val="24"/>
+          <w:highlight w:val="yellow"/>
         </w:rPr>
         <w:t>Das System soll innerhalb der Auswertung zusätzlich alle Fragen mit Antworten und Zugehörigkeit tabellarisch darstellen.</w:t>
       </w:r>
@@ -356,28 +372,7 @@
           <w:sz w:val="24"/>
           <w:szCs w:val="24"/>
         </w:rPr>
-        <w:t xml:space="preserve">Das System soll dem Nutzer verbieten in bestimmte Masken des Prozesses zu springen, soweit die vorherigen Schritte nicht erfüllt worden sind (Spricht die Schritte sind abhängig </w:t>
-      </w:r>
-      <w:r>
-        <w:rPr>
-          <w:sz w:val="24"/>
-          <w:szCs w:val="24"/>
-        </w:rPr>
-        <w:t>voneinander</w:t>
-      </w:r>
-      <w:r>
-        <w:rPr>
-          <w:sz w:val="24"/>
-          <w:szCs w:val="24"/>
-        </w:rPr>
-        <w:t>)</w:t>
-      </w:r>
-      <w:r>
-        <w:rPr>
-          <w:sz w:val="24"/>
-          <w:szCs w:val="24"/>
-        </w:rPr>
-        <w:t>.</w:t>
+        <w:t>(Eventuell) Das System soll dem Benutzer die Möglichkeit geben durch eine tabellarische Suchmaske auf alte Auswertungen zugreifen zu können, falls die Darstellung noch einmal benötigt wird.</w:t>
       </w:r>
     </w:p>
     <w:p>
@@ -401,7 +396,7 @@
           <w:sz w:val="24"/>
           <w:szCs w:val="24"/>
         </w:rPr>
-        <w:t>(Eventuell) Das System soll dem Benutzer die Möglichkeit geben durch eine tabellarische Suchmaske auf alte Auswertungen zugreifen zu können, falls die Darstellung noch einmal benötigt wird.</w:t>
+        <w:t>(Eventuell) Das System soll dem Benutzer die Möglichkeit geben innerhalb der Suchmaske alte Fragebögen manuell löschen zu können.</w:t>
       </w:r>
     </w:p>
     <w:p>
@@ -425,7 +420,88 @@
           <w:sz w:val="24"/>
           <w:szCs w:val="24"/>
         </w:rPr>
-        <w:t>(Eventuell) Das System soll dem Benutzer die Möglichkeit geben innerhalb der Suchmaske alte Fragebögen manuell löschen zu können.</w:t>
+        <w:t>(Eventuell)</w:t>
+      </w:r>
+      <w:r>
+        <w:rPr>
+          <w:sz w:val="24"/>
+          <w:szCs w:val="24"/>
+        </w:rPr>
+        <w:t xml:space="preserve"> Statistik soll von Zahlenwerten her auch schon Im Fragebogen betrachtbar gemacht werden (z.B. durch </w:t>
+      </w:r>
+      <w:proofErr w:type="spellStart"/>
+      <w:r>
+        <w:rPr>
+          <w:sz w:val="24"/>
+          <w:szCs w:val="24"/>
+        </w:rPr>
+        <w:t>Buttonclick</w:t>
+      </w:r>
+      <w:proofErr w:type="spellEnd"/>
+      <w:r>
+        <w:rPr>
+          <w:sz w:val="24"/>
+          <w:szCs w:val="24"/>
+        </w:rPr>
+        <w:t>)</w:t>
+      </w:r>
+      <w:r>
+        <w:rPr>
+          <w:sz w:val="24"/>
+          <w:szCs w:val="24"/>
+        </w:rPr>
+        <w:t xml:space="preserve"> </w:t>
+      </w:r>
+    </w:p>
+    <w:p>
+      <w:pPr>
+        <w:pStyle w:val="Listenabsatz"/>
+        <w:numPr>
+          <w:ilvl w:val="0"/>
+          <w:numId w:val="3"/>
+        </w:numPr>
+        <w:spacing w:line="240" w:lineRule="auto"/>
+        <w:ind w:left="714" w:hanging="357"/>
+        <w:contextualSpacing w:val="0"/>
+        <w:jc w:val="both"/>
+        <w:rPr>
+          <w:sz w:val="24"/>
+          <w:szCs w:val="24"/>
+        </w:rPr>
+      </w:pPr>
+      <w:r>
+        <w:rPr>
+          <w:sz w:val="24"/>
+          <w:szCs w:val="24"/>
+        </w:rPr>
+        <w:t xml:space="preserve">(Wichtig) Pop-Ups für Detailfragen sollen auch im Fragebogen </w:t>
+      </w:r>
+    </w:p>
+    <w:p>
+      <w:pPr>
+        <w:spacing w:line="240" w:lineRule="auto"/>
+        <w:jc w:val="both"/>
+        <w:rPr>
+          <w:sz w:val="24"/>
+          <w:szCs w:val="24"/>
+        </w:rPr>
+      </w:pPr>
+    </w:p>
+    <w:p>
+      <w:pPr>
+        <w:spacing w:line="240" w:lineRule="auto"/>
+        <w:jc w:val="both"/>
+        <w:rPr>
+          <w:sz w:val="24"/>
+          <w:szCs w:val="24"/>
+        </w:rPr>
+      </w:pPr>
+      <w:r>
+        <w:rPr>
+          <w:sz w:val="24"/>
+          <w:szCs w:val="24"/>
+        </w:rPr>
+        <w:t>//Standardantwort soll auch Beschreibung haben</w:t>
       </w:r>
     </w:p>
     <w:p>
@@ -452,16 +528,19 @@
           <w:szCs w:val="24"/>
         </w:rPr>
       </w:pPr>
-      <w:r>
+    </w:p>
+    <w:p>
+      <w:pPr>
+        <w:spacing w:line="720" w:lineRule="auto"/>
+        <w:contextualSpacing/>
+        <w:jc w:val="both"/>
         <w:rPr>
           <w:b/>
           <w:bCs/>
           <w:sz w:val="24"/>
           <w:szCs w:val="24"/>
         </w:rPr>
-        <w:lastRenderedPageBreak/>
-        <w:t>Nichtf</w:t>
-      </w:r>
+      </w:pPr>
       <w:r>
         <w:rPr>
           <w:b/>
@@ -469,7 +548,7 @@
           <w:sz w:val="24"/>
           <w:szCs w:val="24"/>
         </w:rPr>
-        <w:t xml:space="preserve">unktionale Anforderungen: </w:t>
+        <w:t xml:space="preserve">Nichtfunktionale Anforderungen: </w:t>
       </w:r>
     </w:p>
     <w:p>
@@ -808,7 +887,7 @@
       <w:lvlText w:val="%1."/>
       <w:lvlJc w:val="left"/>
       <w:pPr>
-        <w:ind w:left="720" w:hanging="360"/>
+        <w:ind w:left="502" w:hanging="360"/>
       </w:pPr>
     </w:lvl>
     <w:lvl w:ilvl="1" w:tplc="04070019" w:tentative="1">
@@ -817,7 +896,7 @@
       <w:lvlText w:val="%2."/>
       <w:lvlJc w:val="left"/>
       <w:pPr>
-        <w:ind w:left="1440" w:hanging="360"/>
+        <w:ind w:left="1222" w:hanging="360"/>
       </w:pPr>
     </w:lvl>
     <w:lvl w:ilvl="2" w:tplc="0407001B" w:tentative="1">
@@ -826,7 +905,7 @@
       <w:lvlText w:val="%3."/>
       <w:lvlJc w:val="right"/>
       <w:pPr>
-        <w:ind w:left="2160" w:hanging="180"/>
+        <w:ind w:left="1942" w:hanging="180"/>
       </w:pPr>
     </w:lvl>
     <w:lvl w:ilvl="3" w:tplc="0407000F" w:tentative="1">
@@ -835,7 +914,7 @@
       <w:lvlText w:val="%4."/>
       <w:lvlJc w:val="left"/>
       <w:pPr>
-        <w:ind w:left="2880" w:hanging="360"/>
+        <w:ind w:left="2662" w:hanging="360"/>
       </w:pPr>
     </w:lvl>
     <w:lvl w:ilvl="4" w:tplc="04070019" w:tentative="1">
@@ -844,7 +923,7 @@
       <w:lvlText w:val="%5."/>
       <w:lvlJc w:val="left"/>
       <w:pPr>
-        <w:ind w:left="3600" w:hanging="360"/>
+        <w:ind w:left="3382" w:hanging="360"/>
       </w:pPr>
     </w:lvl>
     <w:lvl w:ilvl="5" w:tplc="0407001B" w:tentative="1">
@@ -853,7 +932,7 @@
       <w:lvlText w:val="%6."/>
       <w:lvlJc w:val="right"/>
       <w:pPr>
-        <w:ind w:left="4320" w:hanging="180"/>
+        <w:ind w:left="4102" w:hanging="180"/>
       </w:pPr>
     </w:lvl>
     <w:lvl w:ilvl="6" w:tplc="0407000F" w:tentative="1">
@@ -862,7 +941,7 @@
       <w:lvlText w:val="%7."/>
       <w:lvlJc w:val="left"/>
       <w:pPr>
-        <w:ind w:left="5040" w:hanging="360"/>
+        <w:ind w:left="4822" w:hanging="360"/>
       </w:pPr>
     </w:lvl>
     <w:lvl w:ilvl="7" w:tplc="04070019" w:tentative="1">
@@ -871,7 +950,7 @@
       <w:lvlText w:val="%8."/>
       <w:lvlJc w:val="left"/>
       <w:pPr>
-        <w:ind w:left="5760" w:hanging="360"/>
+        <w:ind w:left="5542" w:hanging="360"/>
       </w:pPr>
     </w:lvl>
     <w:lvl w:ilvl="8" w:tplc="0407001B" w:tentative="1">
@@ -880,7 +959,7 @@
       <w:lvlText w:val="%9."/>
       <w:lvlJc w:val="right"/>
       <w:pPr>
-        <w:ind w:left="6480" w:hanging="180"/>
+        <w:ind w:left="6262" w:hanging="180"/>
       </w:pPr>
     </w:lvl>
   </w:abstractNum>

</xml_diff>